<commit_message>
added bio to write up
</commit_message>
<xml_diff>
--- a/Lady_in_dunes_write_up.docx
+++ b/Lady_in_dunes_write_up.docx
@@ -4,13 +4,11 @@
   <w:body>
     <w:p>
       <w:r>
-        <w:t xml:space="preserve">Write-Up for Lady in the </w:t>
-      </w:r>
-      <w:proofErr w:type="gramStart"/>
-      <w:r>
-        <w:t>Dunes :</w:t>
-      </w:r>
-      <w:proofErr w:type="gramEnd"/>
+        <w:t>Write-Up for Lady in the Dunes</w:t>
+      </w:r>
+      <w:r>
+        <w:t>:</w:t>
+      </w:r>
     </w:p>
     <w:p/>
     <w:p>
@@ -28,7 +26,6 @@
       <w:r>
         <w:t xml:space="preserve"> film </w:t>
       </w:r>
-      <w:proofErr w:type="spellStart"/>
       <w:r>
         <w:rPr>
           <w:rFonts w:ascii="MS Mincho" w:eastAsia="MS Mincho" w:hAnsi="MS Mincho" w:cs="MS Mincho"/>
@@ -39,7 +36,6 @@
         </w:rPr>
         <w:t>砂の女</w:t>
       </w:r>
-      <w:proofErr w:type="spellEnd"/>
     </w:p>
     <w:p>
       <w:r>
@@ -52,15 +48,7 @@
         <w:t xml:space="preserve"> </w:t>
       </w:r>
       <w:r>
-        <w:t xml:space="preserve">the emotional themes of tension and serene hopelessness became guides for our </w:t>
-      </w:r>
-      <w:proofErr w:type="spellStart"/>
-      <w:r>
-        <w:t>sonicication</w:t>
-      </w:r>
-      <w:proofErr w:type="spellEnd"/>
-      <w:r>
-        <w:t xml:space="preserve"> process</w:t>
+        <w:t>the emotional themes of tension and serene hopelessness became guides for our sonicication process</w:t>
       </w:r>
       <w:r>
         <w:t xml:space="preserve">. </w:t>
@@ -77,13 +65,11 @@
         <w:t>presented</w:t>
       </w:r>
       <w:r>
-        <w:t xml:space="preserve"> in sets of two to mirror the dualistic nature of the film.  Two controllers control two A/V synthesis engines, two sets of two TV’s, two synthesis engines, </w:t>
-      </w:r>
-      <w:proofErr w:type="gramStart"/>
-      <w:r>
-        <w:t>etc..</w:t>
-      </w:r>
-      <w:proofErr w:type="gramEnd"/>
+        <w:t xml:space="preserve"> in sets of two to mirror the dualistic nature of the film.  Two controllers control two A/V synthesis engines, two sets of two TV’s, two synthesis engines, etc</w:t>
+      </w:r>
+      <w:r>
+        <w:t>…</w:t>
+      </w:r>
     </w:p>
     <w:p>
       <w:pPr>
@@ -108,70 +94,62 @@
     <w:p/>
     <w:p/>
     <w:p>
-      <w:r>
-        <w:t>Nathan Bio :</w:t>
-      </w:r>
-      <w:r>
+      <w:pPr>
         <w:rPr>
-          <w:rFonts w:ascii="Helvetica Neue" w:eastAsia="Times New Roman" w:hAnsi="Helvetica Neue" w:cs="Times New Roman"/>
+          <w:rFonts w:eastAsia="Times New Roman" w:cs="Times New Roman"/>
           <w:color w:val="000000"/>
         </w:rPr>
-        <w:t xml:space="preserve"> </w:t>
+      </w:pPr>
+      <w:r>
+        <w:t>Nathan Bio</w:t>
+      </w:r>
+      <w:r>
+        <w:t>:</w:t>
       </w:r>
       <w:r>
         <w:rPr>
-          <w:rFonts w:ascii="Helvetica Neue" w:eastAsia="Times New Roman" w:hAnsi="Helvetica Neue" w:cs="Times New Roman"/>
+          <w:rFonts w:eastAsia="Times New Roman" w:cs="Times New Roman"/>
           <w:color w:val="000000"/>
         </w:rPr>
-        <w:t>Nathan spends most of his time creating interactive installation art</w:t>
+        <w:t xml:space="preserve"> Nathan spends most of his time creating interactive installation art, composing, </w:t>
       </w:r>
       <w:r>
         <w:rPr>
-          <w:rFonts w:ascii="Helvetica Neue" w:eastAsia="Times New Roman" w:hAnsi="Helvetica Neue" w:cs="Times New Roman"/>
-          <w:color w:val="000000"/>
-        </w:rPr>
-        <w:t xml:space="preserve">, composing, </w:t>
-      </w:r>
-      <w:r>
-        <w:rPr>
-          <w:rFonts w:ascii="Helvetica Neue" w:eastAsia="Times New Roman" w:hAnsi="Helvetica Neue" w:cs="Times New Roman"/>
+          <w:rFonts w:eastAsia="Times New Roman" w:cs="Times New Roman"/>
           <w:color w:val="000000"/>
         </w:rPr>
         <w:t>programming</w:t>
       </w:r>
+      <w:r>
+        <w:rPr>
+          <w:rFonts w:eastAsia="Times New Roman" w:cs="Times New Roman"/>
+          <w:color w:val="000000"/>
+        </w:rPr>
+        <w:t xml:space="preserve"> and hacking. Nathan is a MFA candidate and BFA alum from the MTIID department at CalArts.</w:t>
+      </w:r>
+    </w:p>
+    <w:p/>
+    <w:p>
+      <w:r>
+        <w:t>Mar</w:t>
+      </w:r>
+      <w:r>
+        <w:t>tin Bio</w:t>
+      </w:r>
+      <w:r>
+        <w:t>:</w:t>
+      </w:r>
+      <w:r>
+        <w:t xml:space="preserve"> Martin enjoys </w:t>
+      </w:r>
+      <w:r>
+        <w:t>making lots of different noises (even music), building interfaces for expressive user interaction and musical performance, multimodal sensor systems and sound installations.</w:t>
+      </w:r>
+      <w:r>
+        <w:t xml:space="preserve"> Martin is currently an MFA 2 candidate from the MTIID department at Calarts.</w:t>
+      </w:r>
       <w:bookmarkStart w:id="0" w:name="_GoBack"/>
       <w:bookmarkEnd w:id="0"/>
-      <w:r>
-        <w:rPr>
-          <w:rFonts w:ascii="Helvetica Neue" w:eastAsia="Times New Roman" w:hAnsi="Helvetica Neue" w:cs="Times New Roman"/>
-          <w:color w:val="000000"/>
-        </w:rPr>
-        <w:t xml:space="preserve"> and</w:t>
-      </w:r>
-      <w:r>
-        <w:rPr>
-          <w:rFonts w:ascii="Helvetica Neue" w:eastAsia="Times New Roman" w:hAnsi="Helvetica Neue" w:cs="Times New Roman"/>
-          <w:color w:val="000000"/>
-        </w:rPr>
-        <w:t xml:space="preserve"> hacking. Nathan is a MFA candidate and BFA alum from the MTIID department at CalArts</w:t>
-      </w:r>
-      <w:r>
-        <w:rPr>
-          <w:rFonts w:ascii="Helvetica Neue" w:eastAsia="Times New Roman" w:hAnsi="Helvetica Neue" w:cs="Times New Roman"/>
-          <w:color w:val="000000"/>
-        </w:rPr>
-        <w:t>.</w:t>
-      </w:r>
-    </w:p>
-    <w:p>
-      <w:r>
-        <w:t xml:space="preserve">Martin </w:t>
-      </w:r>
-      <w:proofErr w:type="gramStart"/>
-      <w:r>
-        <w:t>Bio :</w:t>
-      </w:r>
-      <w:proofErr w:type="gramEnd"/>
     </w:p>
     <w:p/>
     <w:sectPr>

</xml_diff>

<commit_message>
changed OSC to send both tcp and udp
</commit_message>
<xml_diff>
--- a/Lady_in_dunes_write_up.docx
+++ b/Lady_in_dunes_write_up.docx
@@ -3,11 +3,23 @@
 <w:document xmlns:wpc="http://schemas.microsoft.com/office/word/2010/wordprocessingCanvas" xmlns:mo="http://schemas.microsoft.com/office/mac/office/2008/main" xmlns:mc="http://schemas.openxmlformats.org/markup-compatibility/2006" xmlns:mv="urn:schemas-microsoft-com:mac:vml" xmlns:o="urn:schemas-microsoft-com:office:office" xmlns:r="http://schemas.openxmlformats.org/officeDocument/2006/relationships" xmlns:m="http://schemas.openxmlformats.org/officeDocument/2006/math" xmlns:v="urn:schemas-microsoft-com:vml" xmlns:wp14="http://schemas.microsoft.com/office/word/2010/wordprocessingDrawing" xmlns:wp="http://schemas.openxmlformats.org/drawingml/2006/wordprocessingDrawing" xmlns:w10="urn:schemas-microsoft-com:office:word" xmlns:w="http://schemas.openxmlformats.org/wordprocessingml/2006/main" xmlns:w14="http://schemas.microsoft.com/office/word/2010/wordml" xmlns:w15="http://schemas.microsoft.com/office/word/2012/wordml" xmlns:wpg="http://schemas.microsoft.com/office/word/2010/wordprocessingGroup" xmlns:wpi="http://schemas.microsoft.com/office/word/2010/wordprocessingInk" xmlns:wne="http://schemas.microsoft.com/office/word/2006/wordml" xmlns:wps="http://schemas.microsoft.com/office/word/2010/wordprocessingShape" mc:Ignorable="w14 w15 wp14">
   <w:body>
     <w:p>
-      <w:r>
-        <w:t>Write-Up for Lady in the Dunes</w:t>
-      </w:r>
-      <w:r>
-        <w:t>:</w:t>
+      <w:pPr>
+        <w:jc w:val="center"/>
+        <w:rPr>
+          <w:b/>
+          <w:i/>
+          <w:sz w:val="48"/>
+          <w:szCs w:val="48"/>
+        </w:rPr>
+      </w:pPr>
+      <w:r>
+        <w:rPr>
+          <w:b/>
+          <w:i/>
+          <w:sz w:val="48"/>
+          <w:szCs w:val="48"/>
+        </w:rPr>
+        <w:t>Ying-Yang</w:t>
       </w:r>
     </w:p>
     <w:p/>
@@ -18,7 +30,13 @@
         </w:rPr>
       </w:pPr>
       <w:r>
-        <w:t xml:space="preserve">******** is an interactive audio visual installation inspired by the </w:t>
+        <w:t>Ying Yang</w:t>
+      </w:r>
+      <w:r>
+        <w:t xml:space="preserve"> is an interactive audio-</w:t>
+      </w:r>
+      <w:r>
+        <w:t xml:space="preserve">visual installation inspired by the </w:t>
       </w:r>
       <w:r>
         <w:t>1964</w:t>
@@ -39,16 +57,37 @@
     </w:p>
     <w:p>
       <w:r>
-        <w:t>(roughly translated into English as The Woman in the Dunes). Besides utilizing the film for all source material</w:t>
-      </w:r>
-      <w:r>
-        <w:t>,</w:t>
-      </w:r>
-      <w:r>
-        <w:t xml:space="preserve"> </w:t>
-      </w:r>
-      <w:r>
-        <w:t>the emotional themes of tension and serene hopelessness became guides for our sonicication process</w:t>
+        <w:t xml:space="preserve">(roughly translated into English as </w:t>
+      </w:r>
+      <w:r>
+        <w:rPr>
+          <w:i/>
+        </w:rPr>
+        <w:t>The Woman in the Dunes</w:t>
+      </w:r>
+      <w:r>
+        <w:t xml:space="preserve">). </w:t>
+      </w:r>
+      <w:r>
+        <w:t>A single nine-second audio clip has been sampled from the film and three video clips have been chosen as explicate source material.</w:t>
+      </w:r>
+      <w:r>
+        <w:t xml:space="preserve"> In addition to utilizing the film for the literal source materials </w:t>
+      </w:r>
+      <w:r>
+        <w:t>the emotional themes of tension and serene hopeless</w:t>
+      </w:r>
+      <w:r>
+        <w:t>ness became guides for our sonif</w:t>
+      </w:r>
+      <w:r>
+        <w:t xml:space="preserve">ication </w:t>
+      </w:r>
+      <w:r>
+        <w:t xml:space="preserve">and visualization </w:t>
+      </w:r>
+      <w:r>
+        <w:t>process</w:t>
       </w:r>
       <w:r>
         <w:t xml:space="preserve">. </w:t>
@@ -59,16 +98,13 @@
         <w:ind w:firstLine="720"/>
       </w:pPr>
       <w:r>
-        <w:t xml:space="preserve">Everything in ****** is </w:t>
-      </w:r>
-      <w:r>
-        <w:t>presented</w:t>
-      </w:r>
-      <w:r>
-        <w:t xml:space="preserve"> in sets of two to mirror the dualistic nature of the film.  Two controllers control two A/V synthesis engines, two sets of two TV’s, two synthesis engines, etc</w:t>
-      </w:r>
-      <w:r>
-        <w:t>…</w:t>
+        <w:t>With this piece we explored the duality exposed in the movie: man/woman, black/white, insiders/outsiders, noise(sand)/neatness(house).</w:t>
+      </w:r>
+      <w:r>
+        <w:t xml:space="preserve"> </w:t>
+      </w:r>
+      <w:r>
+        <w:t>Everything in Ying Yang is presented in sets of two to mirror the dualistic nature of the film.  Two controllers control two A/V synthesis engines, two sets of two TV’s, two synthesis engines, etc.</w:t>
       </w:r>
     </w:p>
     <w:p>
@@ -76,22 +112,19 @@
         <w:ind w:firstLine="720"/>
       </w:pPr>
       <w:r>
-        <w:t>A single nine-</w:t>
-      </w:r>
-      <w:r>
-        <w:t>second</w:t>
-      </w:r>
-      <w:r>
-        <w:t xml:space="preserve"> audio clip has been sampled from the film and </w:t>
-      </w:r>
-      <w:r>
-        <w:t>three</w:t>
-      </w:r>
-      <w:r>
-        <w:t xml:space="preserve"> video clips have been chosen as explicate source material. All video processing has been coded in the Processing programming language and the Audio playback and processing is handled in Pure Data.</w:t>
+        <w:t>The audio coming out from the TV’s is dry and is not completely responsive to the controls, representing the outsiders point of view, whereas the audio from the headphones is completely immersive and controllable. This represents the man and the woman living in the house with their own interior point of view where every action has an immediate response.</w:t>
       </w:r>
     </w:p>
-    <w:p/>
+    <w:p>
+      <w:pPr>
+        <w:ind w:firstLine="720"/>
+      </w:pPr>
+      <w:r>
+        <w:t>All video processing has been coded in the Processing programming language and the Audio playback and processing is handled in Pure Data.</w:t>
+      </w:r>
+      <w:bookmarkStart w:id="0" w:name="_GoBack"/>
+      <w:bookmarkEnd w:id="0"/>
+    </w:p>
     <w:p/>
     <w:p>
       <w:pPr>
@@ -148,8 +181,6 @@
       <w:r>
         <w:t xml:space="preserve"> Martin is currently an MFA 2 candidate from the MTIID department at Calarts.</w:t>
       </w:r>
-      <w:bookmarkStart w:id="0" w:name="_GoBack"/>
-      <w:bookmarkEnd w:id="0"/>
     </w:p>
     <w:p/>
     <w:sectPr>

</xml_diff>

<commit_message>
changed processing OSC port
</commit_message>
<xml_diff>
--- a/Lady_in_dunes_write_up.docx
+++ b/Lady_in_dunes_write_up.docx
@@ -44,6 +44,7 @@
       <w:r>
         <w:t xml:space="preserve"> film </w:t>
       </w:r>
+      <w:proofErr w:type="spellStart"/>
       <w:r>
         <w:rPr>
           <w:rFonts w:ascii="MS Mincho" w:eastAsia="MS Mincho" w:hAnsi="MS Mincho" w:cs="MS Mincho"/>
@@ -54,6 +55,7 @@
         </w:rPr>
         <w:t>砂の女</w:t>
       </w:r>
+      <w:proofErr w:type="spellEnd"/>
     </w:p>
     <w:p>
       <w:r>
@@ -69,19 +71,24 @@
         <w:t xml:space="preserve">). </w:t>
       </w:r>
       <w:r>
-        <w:t>A single nine-second audio clip has been sampled from the film and three video clips have been chosen as explicate source material.</w:t>
-      </w:r>
-      <w:r>
-        <w:t xml:space="preserve"> In addition to utilizing the film for the literal source materials </w:t>
+        <w:t xml:space="preserve">A single nine-second audio clip has been sampled from the film and three video clips have been chosen as explicate source material. In addition to utilizing the film for the literal source materials </w:t>
       </w:r>
       <w:r>
         <w:t>the emotional themes of tension and serene hopeless</w:t>
       </w:r>
       <w:r>
-        <w:t>ness became guides for our sonif</w:t>
-      </w:r>
-      <w:r>
-        <w:t xml:space="preserve">ication </w:t>
+        <w:t xml:space="preserve">ness became guides for our </w:t>
+      </w:r>
+      <w:proofErr w:type="spellStart"/>
+      <w:r>
+        <w:t>sonif</w:t>
+      </w:r>
+      <w:r>
+        <w:t>ication</w:t>
+      </w:r>
+      <w:proofErr w:type="spellEnd"/>
+      <w:r>
+        <w:t xml:space="preserve"> </w:t>
       </w:r>
       <w:r>
         <w:t xml:space="preserve">and visualization </w:t>
@@ -93,6 +100,7 @@
         <w:t xml:space="preserve">. </w:t>
       </w:r>
     </w:p>
+    <w:p/>
     <w:p>
       <w:pPr>
         <w:ind w:firstLine="720"/>
@@ -111,75 +119,114 @@
       <w:pPr>
         <w:ind w:firstLine="720"/>
       </w:pPr>
-      <w:r>
-        <w:t>The audio coming out from the TV’s is dry and is not completely responsive to the controls, representing the outsiders point of view, whereas the audio from the headphones is completely immersive and controllable. This represents the man and the woman living in the house with their own interior point of view where every action has an immediate response.</w:t>
-      </w:r>
     </w:p>
     <w:p>
       <w:pPr>
         <w:ind w:firstLine="720"/>
       </w:pPr>
       <w:r>
+        <w:t>The audio coming out from the TV’s is dry and is not completely responsive to the controls, representing the outsiders point of view, whereas the audio from the headphones is completely immersive and controllable. This represents the man and the woman living in the house with their own interior point of view where every action has an immediate response.</w:t>
+      </w:r>
+    </w:p>
+    <w:p>
+      <w:pPr>
+        <w:ind w:firstLine="720"/>
+      </w:pPr>
+    </w:p>
+    <w:p>
+      <w:pPr>
+        <w:ind w:firstLine="720"/>
+      </w:pPr>
+      <w:r>
         <w:t>All video processing has been coded in the Processing programming language and the Audio playback and processing is handled in Pure Data.</w:t>
       </w:r>
+    </w:p>
+    <w:p/>
+    <w:p/>
+    <w:p/>
+    <w:p>
+      <w:pPr>
+        <w:rPr>
+          <w:rFonts w:eastAsia="Times New Roman" w:cs="Times New Roman"/>
+          <w:color w:val="000000"/>
+        </w:rPr>
+      </w:pPr>
+      <w:r>
+        <w:t>Nathan Bio</w:t>
+      </w:r>
+      <w:r>
+        <w:t>:</w:t>
+      </w:r>
+      <w:r>
+        <w:rPr>
+          <w:rFonts w:eastAsia="Times New Roman" w:cs="Times New Roman"/>
+          <w:color w:val="000000"/>
+        </w:rPr>
+        <w:t xml:space="preserve"> Nathan spends most of his time creating interactive installation art, composing, </w:t>
+      </w:r>
+      <w:r>
+        <w:rPr>
+          <w:rFonts w:eastAsia="Times New Roman" w:cs="Times New Roman"/>
+          <w:color w:val="000000"/>
+        </w:rPr>
+        <w:t>programming</w:t>
+      </w:r>
+      <w:r>
+        <w:rPr>
+          <w:rFonts w:eastAsia="Times New Roman" w:cs="Times New Roman"/>
+          <w:color w:val="000000"/>
+        </w:rPr>
+        <w:t xml:space="preserve"> and hacking. Nathan is a MFA candidate and BFA alum from the MTIID department at </w:t>
+      </w:r>
+      <w:proofErr w:type="spellStart"/>
+      <w:r>
+        <w:rPr>
+          <w:rFonts w:eastAsia="Times New Roman" w:cs="Times New Roman"/>
+          <w:color w:val="000000"/>
+        </w:rPr>
+        <w:t>CalArts</w:t>
+      </w:r>
+      <w:proofErr w:type="spellEnd"/>
+      <w:r>
+        <w:rPr>
+          <w:rFonts w:eastAsia="Times New Roman" w:cs="Times New Roman"/>
+          <w:color w:val="000000"/>
+        </w:rPr>
+        <w:t>.</w:t>
+      </w:r>
+    </w:p>
+    <w:p/>
+    <w:p/>
+    <w:p>
       <w:bookmarkStart w:id="0" w:name="_GoBack"/>
       <w:bookmarkEnd w:id="0"/>
     </w:p>
-    <w:p/>
-    <w:p>
-      <w:pPr>
-        <w:rPr>
-          <w:rFonts w:eastAsia="Times New Roman" w:cs="Times New Roman"/>
-          <w:color w:val="000000"/>
-        </w:rPr>
-      </w:pPr>
-      <w:r>
-        <w:t>Nathan Bio</w:t>
+    <w:p>
+      <w:r>
+        <w:t>Mar</w:t>
+      </w:r>
+      <w:r>
+        <w:t>tin Bio</w:t>
       </w:r>
       <w:r>
         <w:t>:</w:t>
       </w:r>
       <w:r>
-        <w:rPr>
-          <w:rFonts w:eastAsia="Times New Roman" w:cs="Times New Roman"/>
-          <w:color w:val="000000"/>
-        </w:rPr>
-        <w:t xml:space="preserve"> Nathan spends most of his time creating interactive installation art, composing, </w:t>
-      </w:r>
-      <w:r>
-        <w:rPr>
-          <w:rFonts w:eastAsia="Times New Roman" w:cs="Times New Roman"/>
-          <w:color w:val="000000"/>
-        </w:rPr>
-        <w:t>programming</w:t>
-      </w:r>
-      <w:r>
-        <w:rPr>
-          <w:rFonts w:eastAsia="Times New Roman" w:cs="Times New Roman"/>
-          <w:color w:val="000000"/>
-        </w:rPr>
-        <w:t xml:space="preserve"> and hacking. Nathan is a MFA candidate and BFA alum from the MTIID department at CalArts.</w:t>
-      </w:r>
-    </w:p>
-    <w:p/>
-    <w:p>
-      <w:r>
-        <w:t>Mar</w:t>
-      </w:r>
-      <w:r>
-        <w:t>tin Bio</w:t>
-      </w:r>
-      <w:r>
-        <w:t>:</w:t>
-      </w:r>
-      <w:r>
         <w:t xml:space="preserve"> Martin enjoys </w:t>
       </w:r>
       <w:r>
         <w:t>making lots of different noises (even music), building interfaces for expressive user interaction and musical performance, multimodal sensor systems and sound installations.</w:t>
       </w:r>
       <w:r>
-        <w:t xml:space="preserve"> Martin is currently an MFA 2 candidate from the MTIID department at Calarts.</w:t>
+        <w:t xml:space="preserve"> Martin is currently an MFA 2 candidate from the MTIID department at </w:t>
+      </w:r>
+      <w:proofErr w:type="spellStart"/>
+      <w:r>
+        <w:t>Calarts</w:t>
+      </w:r>
+      <w:proofErr w:type="spellEnd"/>
+      <w:r>
+        <w:t>.</w:t>
       </w:r>
     </w:p>
     <w:p/>

</xml_diff>